<commit_message>
add summary of OS study note
</commit_message>
<xml_diff>
--- a/09.操作系统原理/1.操作系统学习笔记/内存管理和虚拟内存.docx
+++ b/09.操作系统原理/1.操作系统学习笔记/内存管理和虚拟内存.docx
@@ -1307,6 +1307,11 @@
       </w:r>
     </w:p>
     <w:p>
+      <w:pPr>
+        <w:rPr>
+          <w:rFonts w:hint="eastAsia"/>
+        </w:rPr>
+      </w:pPr>
       <w:r>
         <w:rPr>
           <w:rFonts w:hint="eastAsia"/>
@@ -1336,21 +1341,406 @@
     </w:p>
     <w:p>
       <w:pPr>
+        <w:pStyle w:val="3"/>
+        <w:rPr>
+          <w:rFonts w:hint="eastAsia"/>
+        </w:rPr>
+      </w:pPr>
+      <w:r>
+        <w:rPr>
+          <w:rFonts w:hint="eastAsia"/>
+        </w:rPr>
+        <w:t>面试题：</w:t>
+      </w:r>
+      <w:r>
+        <w:rPr>
+          <w:rFonts w:hint="eastAsia"/>
+        </w:rPr>
+        <w:t>分页和分段有什么区别（内存管理）？</w:t>
+      </w:r>
+    </w:p>
+    <w:p>
+      <w:pPr>
+        <w:rPr>
+          <w:rFonts w:hint="eastAsia"/>
+        </w:rPr>
+      </w:pPr>
+      <w:r>
+        <w:rPr>
+          <w:rFonts w:hint="eastAsia"/>
+        </w:rPr>
+        <w:t xml:space="preserve">　　段式存储管理是一种符合用户视角的内存分配管理方案。在段式存储管理中，将程序的地址空间划分为若干段（</w:t>
+      </w:r>
+      <w:r>
+        <w:rPr>
+          <w:rFonts w:hint="eastAsia"/>
+        </w:rPr>
+        <w:t>segment</w:t>
+      </w:r>
+      <w:r>
+        <w:rPr>
+          <w:rFonts w:hint="eastAsia"/>
+        </w:rPr>
+        <w:t>），如代码段，数据段，堆栈段；这样每个进程有一个二维地址空间，相互独立，互不干扰。</w:t>
+      </w:r>
+      <w:r>
+        <w:rPr>
+          <w:rFonts w:hint="eastAsia"/>
+          <w:b/>
+        </w:rPr>
+        <w:t>段式管理的优点是：没有内碎片（因为</w:t>
+      </w:r>
+      <w:proofErr w:type="gramStart"/>
+      <w:r>
+        <w:rPr>
+          <w:rFonts w:hint="eastAsia"/>
+          <w:b/>
+        </w:rPr>
+        <w:t>段大小</w:t>
+      </w:r>
+      <w:proofErr w:type="gramEnd"/>
+      <w:r>
+        <w:rPr>
+          <w:rFonts w:hint="eastAsia"/>
+          <w:b/>
+        </w:rPr>
+        <w:t>可变，改变</w:t>
+      </w:r>
+      <w:proofErr w:type="gramStart"/>
+      <w:r>
+        <w:rPr>
+          <w:rFonts w:hint="eastAsia"/>
+          <w:b/>
+        </w:rPr>
+        <w:t>段大小</w:t>
+      </w:r>
+      <w:proofErr w:type="gramEnd"/>
+      <w:r>
+        <w:rPr>
+          <w:rFonts w:hint="eastAsia"/>
+          <w:b/>
+        </w:rPr>
+        <w:t>来消除内碎片）。但段换入换出时，会产生外碎片</w:t>
+      </w:r>
+      <w:r>
+        <w:rPr>
+          <w:rFonts w:hint="eastAsia"/>
+        </w:rPr>
+        <w:t>。</w:t>
+      </w:r>
+    </w:p>
+    <w:p>
+      <w:pPr>
+        <w:ind w:firstLine="420"/>
+        <w:rPr>
+          <w:rFonts w:hint="eastAsia"/>
+        </w:rPr>
+      </w:pPr>
+      <w:r>
+        <w:rPr>
+          <w:rFonts w:hint="eastAsia"/>
+        </w:rPr>
+        <w:t>页式存储管理方案是一种用户视角内存与物理内存相分离的内存分配管理方案。在页式存储管理中，将程序的逻辑地址划分为固定大小的页（</w:t>
+      </w:r>
+      <w:r>
+        <w:rPr>
+          <w:rFonts w:hint="eastAsia"/>
+        </w:rPr>
+        <w:t>page</w:t>
+      </w:r>
+      <w:r>
+        <w:rPr>
+          <w:rFonts w:hint="eastAsia"/>
+        </w:rPr>
+        <w:t>），而物理内存划分为同样大小的帧，程序加载时，可以将任意一页放入内存中任意一个帧，这些</w:t>
+      </w:r>
+      <w:proofErr w:type="gramStart"/>
+      <w:r>
+        <w:rPr>
+          <w:rFonts w:hint="eastAsia"/>
+        </w:rPr>
+        <w:t>帧</w:t>
+      </w:r>
+      <w:proofErr w:type="gramEnd"/>
+      <w:r>
+        <w:rPr>
+          <w:rFonts w:hint="eastAsia"/>
+        </w:rPr>
+        <w:t>不必连续，从而实现了离散分离。页式存储管理的优点是：</w:t>
+      </w:r>
+      <w:r>
+        <w:rPr>
+          <w:rFonts w:hint="eastAsia"/>
+          <w:b/>
+        </w:rPr>
+        <w:t>没有外碎片（因为页的大小固定），但会产生内碎片</w:t>
+      </w:r>
+      <w:r>
+        <w:rPr>
+          <w:rFonts w:hint="eastAsia"/>
+        </w:rPr>
+        <w:t>（一个</w:t>
+      </w:r>
+      <w:proofErr w:type="gramStart"/>
+      <w:r>
+        <w:rPr>
+          <w:rFonts w:hint="eastAsia"/>
+        </w:rPr>
+        <w:t>页可能</w:t>
+      </w:r>
+      <w:proofErr w:type="gramEnd"/>
+      <w:r>
+        <w:rPr>
+          <w:rFonts w:hint="eastAsia"/>
+        </w:rPr>
+        <w:t>填充不满）。</w:t>
+      </w:r>
+    </w:p>
+    <w:p>
+      <w:pPr>
+        <w:ind w:firstLine="420"/>
+      </w:pPr>
+      <w:r>
+        <w:rPr>
+          <w:rFonts w:hint="eastAsia"/>
+        </w:rPr>
+        <w:t>两者的不同点：</w:t>
+      </w:r>
+    </w:p>
+    <w:p>
+      <w:pPr>
+        <w:pStyle w:val="a3"/>
+        <w:numPr>
+          <w:ilvl w:val="0"/>
+          <w:numId w:val="18"/>
+        </w:numPr>
+        <w:ind w:firstLineChars="0"/>
+      </w:pPr>
+      <w:r>
+        <w:rPr>
+          <w:rFonts w:hint="eastAsia"/>
+          <w:b/>
+        </w:rPr>
+        <w:t>目的不同</w:t>
+      </w:r>
+      <w:r>
+        <w:rPr>
+          <w:rFonts w:hint="eastAsia"/>
+        </w:rPr>
+        <w:t>：分页是由于系统管理的需要而不是用户的需要，它是信息的物理单位；分段的目的是为了能更好地满足用户的需要，它是信息的逻辑单位，它含有一组其意义相对完整的信息；</w:t>
+      </w:r>
+    </w:p>
+    <w:p>
+      <w:pPr>
+        <w:pStyle w:val="a3"/>
+        <w:numPr>
+          <w:ilvl w:val="0"/>
+          <w:numId w:val="18"/>
+        </w:numPr>
+        <w:ind w:firstLineChars="0"/>
+      </w:pPr>
+      <w:r>
+        <w:rPr>
+          <w:rFonts w:hint="eastAsia"/>
+          <w:b/>
+        </w:rPr>
+        <w:t>大小不同</w:t>
+      </w:r>
+      <w:r>
+        <w:rPr>
+          <w:rFonts w:hint="eastAsia"/>
+        </w:rPr>
+        <w:t>：页的大小固定且由系统决定，而段的长度却不固定，由其所完成的功能决定；</w:t>
+      </w:r>
+    </w:p>
+    <w:p>
+      <w:pPr>
+        <w:pStyle w:val="a3"/>
+        <w:numPr>
+          <w:ilvl w:val="0"/>
+          <w:numId w:val="18"/>
+        </w:numPr>
+        <w:ind w:firstLineChars="0"/>
+      </w:pPr>
+      <w:r>
+        <w:rPr>
+          <w:rFonts w:hint="eastAsia"/>
+          <w:b/>
+        </w:rPr>
+        <w:t>地址空间不同</w:t>
+      </w:r>
+      <w:r>
+        <w:rPr>
+          <w:rFonts w:hint="eastAsia"/>
+        </w:rPr>
+        <w:t>：</w:t>
+      </w:r>
+      <w:r>
+        <w:rPr>
+          <w:rFonts w:hint="eastAsia"/>
+        </w:rPr>
+        <w:t xml:space="preserve"> </w:t>
+      </w:r>
+      <w:r>
+        <w:rPr>
+          <w:rFonts w:hint="eastAsia"/>
+        </w:rPr>
+        <w:t>段向用户提供二维地址空间；</w:t>
+      </w:r>
+      <w:proofErr w:type="gramStart"/>
+      <w:r>
+        <w:rPr>
+          <w:rFonts w:hint="eastAsia"/>
+        </w:rPr>
+        <w:t>页向用户</w:t>
+      </w:r>
+      <w:proofErr w:type="gramEnd"/>
+      <w:r>
+        <w:rPr>
+          <w:rFonts w:hint="eastAsia"/>
+        </w:rPr>
+        <w:t>提供的是一维地址空间；</w:t>
+      </w:r>
+    </w:p>
+    <w:p>
+      <w:pPr>
+        <w:pStyle w:val="a3"/>
+        <w:numPr>
+          <w:ilvl w:val="0"/>
+          <w:numId w:val="18"/>
+        </w:numPr>
+        <w:ind w:firstLineChars="0"/>
+      </w:pPr>
+      <w:r>
+        <w:rPr>
+          <w:rFonts w:hint="eastAsia"/>
+          <w:b/>
+        </w:rPr>
+        <w:t>信息共享</w:t>
+      </w:r>
+      <w:r>
+        <w:rPr>
+          <w:rFonts w:hint="eastAsia"/>
+        </w:rPr>
+        <w:t>：段是信息的逻辑单位，便于存储保护和信息的共享，页的保护和共享受到限制；</w:t>
+      </w:r>
+    </w:p>
+    <w:p>
+      <w:pPr>
+        <w:pStyle w:val="a3"/>
+        <w:numPr>
+          <w:ilvl w:val="0"/>
+          <w:numId w:val="18"/>
+        </w:numPr>
+        <w:ind w:firstLineChars="0"/>
+      </w:pPr>
+      <w:r>
+        <w:rPr>
+          <w:rFonts w:hint="eastAsia"/>
+          <w:b/>
+        </w:rPr>
+        <w:t>内存碎片</w:t>
+      </w:r>
+      <w:r>
+        <w:rPr>
+          <w:rFonts w:hint="eastAsia"/>
+        </w:rPr>
+        <w:t>：页式存储管理的优点是没有外碎片（因为页的大小固定），但会产生内碎片（一个</w:t>
+      </w:r>
+      <w:proofErr w:type="gramStart"/>
+      <w:r>
+        <w:rPr>
+          <w:rFonts w:hint="eastAsia"/>
+        </w:rPr>
+        <w:t>页可能</w:t>
+      </w:r>
+      <w:proofErr w:type="gramEnd"/>
+      <w:r>
+        <w:rPr>
+          <w:rFonts w:hint="eastAsia"/>
+        </w:rPr>
+        <w:t>填充不满）；而段式管理的优点是没有内碎片（因为</w:t>
+      </w:r>
+      <w:proofErr w:type="gramStart"/>
+      <w:r>
+        <w:rPr>
+          <w:rFonts w:hint="eastAsia"/>
+        </w:rPr>
+        <w:t>段大小</w:t>
+      </w:r>
+      <w:proofErr w:type="gramEnd"/>
+      <w:r>
+        <w:rPr>
+          <w:rFonts w:hint="eastAsia"/>
+        </w:rPr>
+        <w:t>可变，改变</w:t>
+      </w:r>
+      <w:proofErr w:type="gramStart"/>
+      <w:r>
+        <w:rPr>
+          <w:rFonts w:hint="eastAsia"/>
+        </w:rPr>
+        <w:t>段大小</w:t>
+      </w:r>
+      <w:proofErr w:type="gramEnd"/>
+      <w:r>
+        <w:rPr>
+          <w:rFonts w:hint="eastAsia"/>
+        </w:rPr>
+        <w:t>来消除内碎片）。但段换入换出时，会产生外碎片（比如</w:t>
+      </w:r>
+      <w:r>
+        <w:rPr>
+          <w:rFonts w:hint="eastAsia"/>
+        </w:rPr>
+        <w:t>4k</w:t>
+      </w:r>
+      <w:r>
+        <w:rPr>
+          <w:rFonts w:hint="eastAsia"/>
+        </w:rPr>
+        <w:t>的段换</w:t>
+      </w:r>
+      <w:r>
+        <w:rPr>
+          <w:rFonts w:hint="eastAsia"/>
+        </w:rPr>
+        <w:t>5k</w:t>
+      </w:r>
+      <w:r>
+        <w:rPr>
+          <w:rFonts w:hint="eastAsia"/>
+        </w:rPr>
+        <w:t>的段，会产生</w:t>
+      </w:r>
+      <w:r>
+        <w:rPr>
+          <w:rFonts w:hint="eastAsia"/>
+        </w:rPr>
+        <w:t>1k</w:t>
+      </w:r>
+      <w:r>
+        <w:rPr>
+          <w:rFonts w:hint="eastAsia"/>
+        </w:rPr>
+        <w:t>的外碎片）。</w:t>
+      </w:r>
+    </w:p>
+    <w:p>
+      <w:pPr>
         <w:pStyle w:val="2"/>
       </w:pPr>
       <w:r>
         <w:rPr>
           <w:rFonts w:hint="eastAsia"/>
         </w:rPr>
+        <w:lastRenderedPageBreak/>
         <w:t>4. 虚拟内存</w:t>
       </w:r>
     </w:p>
     <w:p>
       <w:pPr>
         <w:ind w:firstLine="420"/>
-        <w:rPr>
-          <w:rFonts w:hint="eastAsia"/>
-        </w:rPr>
       </w:pPr>
       <w:r>
         <w:rPr>
@@ -1381,9 +1771,6 @@
     <w:p>
       <w:pPr>
         <w:ind w:firstLine="420"/>
-        <w:rPr>
-          <w:rFonts w:hint="eastAsia"/>
-        </w:rPr>
       </w:pPr>
       <w:r>
         <w:rPr>
@@ -1407,23 +1794,12 @@
           <w:numId w:val="16"/>
         </w:numPr>
         <w:ind w:firstLineChars="0"/>
-        <w:rPr>
-          <w:rFonts w:hint="eastAsia"/>
-        </w:rPr>
-      </w:pPr>
-      <w:r>
-        <w:rPr>
-          <w:rFonts w:hint="eastAsia"/>
-        </w:rPr>
-        <w:t>它将主存看成是一个存储在磁盘上的地</w:t>
-      </w:r>
-      <w:bookmarkStart w:id="0" w:name="_GoBack"/>
-      <w:bookmarkEnd w:id="0"/>
-      <w:r>
-        <w:rPr>
-          <w:rFonts w:hint="eastAsia"/>
-        </w:rPr>
-        <w:t>址空间的高速缓存，在主存中只保存活动区域，并根据需要在磁盘和主存之间来回传送数据，通过这种方式，高效使用内存。</w:t>
+      </w:pPr>
+      <w:r>
+        <w:rPr>
+          <w:rFonts w:hint="eastAsia"/>
+        </w:rPr>
+        <w:t>它将主存看成是一个存储在磁盘上的地址空间的高速缓存，在主存中只保存活动区域，并根据需要在磁盘和主存之间来回传送数据，通过这种方式，高效使用内存。</w:t>
       </w:r>
     </w:p>
     <w:p>
@@ -1434,9 +1810,6 @@
           <w:numId w:val="16"/>
         </w:numPr>
         <w:ind w:firstLineChars="0"/>
-        <w:rPr>
-          <w:rFonts w:hint="eastAsia"/>
-        </w:rPr>
       </w:pPr>
       <w:r>
         <w:rPr>
@@ -1453,9 +1826,6 @@
           <w:numId w:val="16"/>
         </w:numPr>
         <w:ind w:firstLineChars="0"/>
-        <w:rPr>
-          <w:rFonts w:hint="eastAsia"/>
-        </w:rPr>
       </w:pPr>
       <w:r>
         <w:rPr>
@@ -1557,14 +1927,7 @@
         <w:rPr>
           <w:rFonts w:hint="eastAsia"/>
         </w:rPr>
-        <w:t>时间局部性是通过将近来使用的指令和数据保存到高速缓存存储器中，并使用高速缓存的层次结构实现。空间局部性通常是使用较大的高速缓存，并将预取机制集成到高速缓存控制逻辑中实现。虚拟内存技术实际上就是建立了“内存一外存”的两级存储器的结构，利用</w:t>
-      </w:r>
-      <w:r>
-        <w:rPr>
-          <w:rFonts w:hint="eastAsia"/>
-        </w:rPr>
-        <w:lastRenderedPageBreak/>
-        <w:t>局部性原理实现髙速缓存。</w:t>
+        <w:t>时间局部性是通过将近来使用的指令和数据保存到高速缓存存储器中，并使用高速缓存的层次结构实现。空间局部性通常是使用较大的高速缓存，并将预取机制集成到高速缓存控制逻辑中实现。虚拟内存技术实际上就是建立了“内存一外存”的两级存储器的结构，利用局部性原理实现髙速缓存。</w:t>
       </w:r>
       <w:r>
         <w:rPr>
@@ -1681,6 +2044,7 @@
         <w:rPr>
           <w:rFonts w:ascii="Arial" w:hAnsi="Arial" w:cs="Arial"/>
         </w:rPr>
+        <w:lastRenderedPageBreak/>
         <w:t>一定容量的内存和外存。</w:t>
       </w:r>
     </w:p>
@@ -2155,87 +2519,93 @@
         <w:rPr>
           <w:rFonts w:hint="eastAsia"/>
         </w:rPr>
+        <w:t xml:space="preserve">4.3.2. </w:t>
+      </w:r>
+      <w:r>
+        <w:rPr>
+          <w:rFonts w:hint="eastAsia"/>
+        </w:rPr>
+        <w:t>缺页中断机构</w:t>
+      </w:r>
+    </w:p>
+    <w:p>
+      <w:pPr>
+        <w:ind w:firstLine="420"/>
+      </w:pPr>
+      <w:r>
+        <w:rPr>
+          <w:rFonts w:hint="eastAsia"/>
+        </w:rPr>
+        <w:t>在请求分</w:t>
+      </w:r>
+      <w:proofErr w:type="gramStart"/>
+      <w:r>
+        <w:rPr>
+          <w:rFonts w:hint="eastAsia"/>
+        </w:rPr>
+        <w:t>页系统</w:t>
+      </w:r>
+      <w:proofErr w:type="gramEnd"/>
+      <w:r>
+        <w:rPr>
+          <w:rFonts w:hint="eastAsia"/>
+        </w:rPr>
+        <w:t>中，每当所要访问的页面不在内存时，便产生一个缺页中断，请求操作系统将所缺的页调入内存。此时应将缺页的进程阻塞（调页完成唤醒</w:t>
+      </w:r>
+      <w:r>
+        <w:rPr>
+          <w:rFonts w:hint="eastAsia"/>
+        </w:rPr>
+        <w:t>)</w:t>
+      </w:r>
+      <w:r>
+        <w:rPr>
+          <w:rFonts w:hint="eastAsia"/>
+        </w:rPr>
+        <w:t>，如果内存中有空闲块，则分配一个块，将要调入的页装入该块，并修改页表中相应页表项，若此时内存中没有空闲块，则要淘汰某页（若被淘汰页在内存期间被修改过，则要将其写回外存</w:t>
+      </w:r>
+      <w:r>
+        <w:rPr>
+          <w:rFonts w:hint="eastAsia"/>
+        </w:rPr>
+        <w:t>)</w:t>
+      </w:r>
+      <w:r>
+        <w:rPr>
+          <w:rFonts w:hint="eastAsia"/>
+        </w:rPr>
+        <w:t>。</w:t>
+      </w:r>
+    </w:p>
+    <w:p/>
+    <w:p>
+      <w:pPr>
+        <w:ind w:firstLine="420"/>
+      </w:pPr>
+      <w:r>
+        <w:rPr>
+          <w:rFonts w:hint="eastAsia"/>
+        </w:rPr>
+        <w:t>缺页中断作为中断同样要经历，诸如保护</w:t>
+      </w:r>
+      <w:r>
+        <w:rPr>
+          <w:rFonts w:hint="eastAsia"/>
+        </w:rPr>
+        <w:t>CPU</w:t>
+      </w:r>
+      <w:r>
+        <w:rPr>
+          <w:rFonts w:hint="eastAsia"/>
+        </w:rPr>
+        <w:t>环境、分析中断原因、转入缺页中断处</w:t>
+      </w:r>
+      <w:r>
+        <w:rPr>
+          <w:rFonts w:hint="eastAsia"/>
+        </w:rPr>
         <w:lastRenderedPageBreak/>
-        <w:t xml:space="preserve">4.3.2. </w:t>
-      </w:r>
-      <w:r>
-        <w:rPr>
-          <w:rFonts w:hint="eastAsia"/>
-        </w:rPr>
-        <w:t>缺页中断机构</w:t>
-      </w:r>
-    </w:p>
-    <w:p>
-      <w:pPr>
-        <w:ind w:firstLine="420"/>
-      </w:pPr>
-      <w:r>
-        <w:rPr>
-          <w:rFonts w:hint="eastAsia"/>
-        </w:rPr>
-        <w:t>在请求分</w:t>
-      </w:r>
-      <w:proofErr w:type="gramStart"/>
-      <w:r>
-        <w:rPr>
-          <w:rFonts w:hint="eastAsia"/>
-        </w:rPr>
-        <w:t>页系统</w:t>
-      </w:r>
-      <w:proofErr w:type="gramEnd"/>
-      <w:r>
-        <w:rPr>
-          <w:rFonts w:hint="eastAsia"/>
-        </w:rPr>
-        <w:t>中，每当所要访问的页面不在内存时，便产生一个缺页中断，请求操作系统将所缺的页调入内存。此时应将缺页的进程阻塞（调页完成唤醒</w:t>
-      </w:r>
-      <w:r>
-        <w:rPr>
-          <w:rFonts w:hint="eastAsia"/>
-        </w:rPr>
-        <w:t>)</w:t>
-      </w:r>
-      <w:r>
-        <w:rPr>
-          <w:rFonts w:hint="eastAsia"/>
-        </w:rPr>
-        <w:t>，如果内存中有空闲块，则分配一个块，将要调入的页装入该块，并修改页表中相应页表项，若此时内存中没有空闲块，则要淘汰某页（若被淘汰页在内存期间被修改过，则要将其写回外存</w:t>
-      </w:r>
-      <w:r>
-        <w:rPr>
-          <w:rFonts w:hint="eastAsia"/>
-        </w:rPr>
-        <w:t>)</w:t>
-      </w:r>
-      <w:r>
-        <w:rPr>
-          <w:rFonts w:hint="eastAsia"/>
-        </w:rPr>
-        <w:t>。</w:t>
-      </w:r>
-    </w:p>
-    <w:p/>
-    <w:p>
-      <w:pPr>
-        <w:ind w:firstLine="420"/>
-      </w:pPr>
-      <w:r>
-        <w:rPr>
-          <w:rFonts w:hint="eastAsia"/>
-        </w:rPr>
-        <w:t>缺页中断作为中断同样要经历，诸如保护</w:t>
-      </w:r>
-      <w:r>
-        <w:rPr>
-          <w:rFonts w:hint="eastAsia"/>
-        </w:rPr>
-        <w:t>CPU</w:t>
-      </w:r>
-      <w:r>
-        <w:rPr>
-          <w:rFonts w:hint="eastAsia"/>
-        </w:rPr>
-        <w:t>环境、分析中断原因、转入缺页中断处理程序、恢复</w:t>
+        <w:t>理程序、恢复</w:t>
       </w:r>
       <w:r>
         <w:rPr>
@@ -2714,143 +3084,143 @@
         <w:rPr>
           <w:rFonts w:hint="eastAsia"/>
         </w:rPr>
+        <w:t>4.</w:t>
+      </w:r>
+      <w:r>
+        <w:rPr>
+          <w:rFonts w:hint="eastAsia"/>
+        </w:rPr>
+        <w:t>5</w:t>
+      </w:r>
+      <w:r>
+        <w:rPr>
+          <w:rFonts w:hint="eastAsia"/>
+        </w:rPr>
+        <w:t xml:space="preserve">. </w:t>
+      </w:r>
+      <w:r>
+        <w:rPr>
+          <w:rFonts w:hint="eastAsia"/>
+        </w:rPr>
+        <w:t>局部</w:t>
+      </w:r>
+      <w:r>
+        <w:rPr>
+          <w:rFonts w:hint="eastAsia"/>
+        </w:rPr>
+        <w:t>页面置换算法</w:t>
+      </w:r>
+    </w:p>
+    <w:p>
+      <w:r>
+        <w:rPr>
+          <w:rFonts w:hint="eastAsia"/>
+        </w:rPr>
+        <w:t>局部页面置换算法的目的：尽可能减少缺页中断次数</w:t>
+      </w:r>
+    </w:p>
+    <w:p>
+      <w:pPr>
+        <w:pStyle w:val="4"/>
+      </w:pPr>
+      <w:r>
+        <w:rPr>
+          <w:rFonts w:hint="eastAsia"/>
+        </w:rPr>
+        <w:t xml:space="preserve">4.5.0. </w:t>
+      </w:r>
+      <w:proofErr w:type="spellStart"/>
+      <w:r>
+        <w:rPr>
+          <w:rFonts w:hint="eastAsia"/>
+        </w:rPr>
+        <w:t>Belady</w:t>
+      </w:r>
+      <w:proofErr w:type="spellEnd"/>
+      <w:r>
+        <w:rPr>
+          <w:rFonts w:hint="eastAsia"/>
+        </w:rPr>
+        <w:t>现象</w:t>
+      </w:r>
+    </w:p>
+    <w:p>
+      <w:pPr>
+        <w:ind w:firstLine="420"/>
+      </w:pPr>
+      <w:r>
+        <w:rPr>
+          <w:rFonts w:hint="eastAsia"/>
+          <w:b/>
+        </w:rPr>
+        <w:t>描述：</w:t>
+      </w:r>
+      <w:r>
+        <w:rPr>
+          <w:rFonts w:hint="eastAsia"/>
+        </w:rPr>
+        <w:t>在使用</w:t>
+      </w:r>
+      <w:r>
+        <w:rPr>
+          <w:rFonts w:hint="eastAsia"/>
+        </w:rPr>
+        <w:t>FIFO</w:t>
+      </w:r>
+      <w:r>
+        <w:rPr>
+          <w:rFonts w:hint="eastAsia"/>
+        </w:rPr>
+        <w:t>算法时，有时会出现分配的物理页面数增加，</w:t>
+      </w:r>
+      <w:proofErr w:type="gramStart"/>
+      <w:r>
+        <w:rPr>
+          <w:rFonts w:hint="eastAsia"/>
+        </w:rPr>
+        <w:t>缺页率</w:t>
+      </w:r>
+      <w:proofErr w:type="gramEnd"/>
+      <w:r>
+        <w:rPr>
+          <w:rFonts w:hint="eastAsia"/>
+        </w:rPr>
+        <w:t>反而上升的异常现象。</w:t>
+      </w:r>
+    </w:p>
+    <w:p>
+      <w:pPr>
+        <w:ind w:firstLine="420"/>
+      </w:pPr>
+      <w:r>
+        <w:rPr>
+          <w:rFonts w:hint="eastAsia"/>
+          <w:b/>
+        </w:rPr>
+        <w:t>原因：</w:t>
+      </w:r>
+      <w:r>
+        <w:rPr>
+          <w:rFonts w:hint="eastAsia"/>
+        </w:rPr>
+        <w:t>FIFO</w:t>
+      </w:r>
+      <w:r>
+        <w:rPr>
+          <w:rFonts w:hint="eastAsia"/>
+        </w:rPr>
+        <w:t>算法的置换特征与进程的访问内存的动态特征是矛盾的，与置换算法的目标并不一致（即替换使用较少的页面）。</w:t>
+      </w:r>
+    </w:p>
+    <w:p>
+      <w:pPr>
+        <w:pStyle w:val="4"/>
+      </w:pPr>
+      <w:r>
+        <w:rPr>
+          <w:rFonts w:hint="eastAsia"/>
+        </w:rPr>
         <w:lastRenderedPageBreak/>
-        <w:t>4.</w:t>
-      </w:r>
-      <w:r>
-        <w:rPr>
-          <w:rFonts w:hint="eastAsia"/>
-        </w:rPr>
-        <w:t>5</w:t>
-      </w:r>
-      <w:r>
-        <w:rPr>
-          <w:rFonts w:hint="eastAsia"/>
-        </w:rPr>
-        <w:t xml:space="preserve">. </w:t>
-      </w:r>
-      <w:r>
-        <w:rPr>
-          <w:rFonts w:hint="eastAsia"/>
-        </w:rPr>
-        <w:t>局部</w:t>
-      </w:r>
-      <w:r>
-        <w:rPr>
-          <w:rFonts w:hint="eastAsia"/>
-        </w:rPr>
-        <w:t>页面置换算法</w:t>
-      </w:r>
-    </w:p>
-    <w:p>
-      <w:r>
-        <w:rPr>
-          <w:rFonts w:hint="eastAsia"/>
-        </w:rPr>
-        <w:t>局部页面置换算法的目的：尽可能减少缺页中断次数</w:t>
-      </w:r>
-    </w:p>
-    <w:p>
-      <w:pPr>
-        <w:pStyle w:val="4"/>
-      </w:pPr>
-      <w:r>
-        <w:rPr>
-          <w:rFonts w:hint="eastAsia"/>
-        </w:rPr>
-        <w:t xml:space="preserve">4.5.0. </w:t>
-      </w:r>
-      <w:proofErr w:type="spellStart"/>
-      <w:r>
-        <w:rPr>
-          <w:rFonts w:hint="eastAsia"/>
-        </w:rPr>
-        <w:t>Belady</w:t>
-      </w:r>
-      <w:proofErr w:type="spellEnd"/>
-      <w:r>
-        <w:rPr>
-          <w:rFonts w:hint="eastAsia"/>
-        </w:rPr>
-        <w:t>现象</w:t>
-      </w:r>
-    </w:p>
-    <w:p>
-      <w:pPr>
-        <w:ind w:firstLine="420"/>
-      </w:pPr>
-      <w:r>
-        <w:rPr>
-          <w:rFonts w:hint="eastAsia"/>
-          <w:b/>
-        </w:rPr>
-        <w:t>描述：</w:t>
-      </w:r>
-      <w:r>
-        <w:rPr>
-          <w:rFonts w:hint="eastAsia"/>
-        </w:rPr>
-        <w:t>在使用</w:t>
-      </w:r>
-      <w:r>
-        <w:rPr>
-          <w:rFonts w:hint="eastAsia"/>
-        </w:rPr>
-        <w:t>FIFO</w:t>
-      </w:r>
-      <w:r>
-        <w:rPr>
-          <w:rFonts w:hint="eastAsia"/>
-        </w:rPr>
-        <w:t>算法时，有时会出现分配的物理页面数增加，</w:t>
-      </w:r>
-      <w:proofErr w:type="gramStart"/>
-      <w:r>
-        <w:rPr>
-          <w:rFonts w:hint="eastAsia"/>
-        </w:rPr>
-        <w:t>缺页率</w:t>
-      </w:r>
-      <w:proofErr w:type="gramEnd"/>
-      <w:r>
-        <w:rPr>
-          <w:rFonts w:hint="eastAsia"/>
-        </w:rPr>
-        <w:t>反而上升的异常现象。</w:t>
-      </w:r>
-    </w:p>
-    <w:p>
-      <w:pPr>
-        <w:ind w:firstLine="420"/>
-      </w:pPr>
-      <w:r>
-        <w:rPr>
-          <w:rFonts w:hint="eastAsia"/>
-          <w:b/>
-        </w:rPr>
-        <w:t>原因：</w:t>
-      </w:r>
-      <w:r>
-        <w:rPr>
-          <w:rFonts w:hint="eastAsia"/>
-        </w:rPr>
-        <w:t>FIFO</w:t>
-      </w:r>
-      <w:r>
-        <w:rPr>
-          <w:rFonts w:hint="eastAsia"/>
-        </w:rPr>
-        <w:t>算法的置换特征与进程的访问内存的动态特征是矛盾的，与置换算法的目标并不一致（即替换使用较少的页面）。</w:t>
-      </w:r>
-    </w:p>
-    <w:p>
-      <w:pPr>
-        <w:pStyle w:val="4"/>
-      </w:pPr>
-      <w:r>
-        <w:rPr>
-          <w:rFonts w:hint="eastAsia"/>
-        </w:rPr>
         <w:t xml:space="preserve">4.5.1. </w:t>
       </w:r>
       <w:r>
@@ -3246,7 +3616,6 @@
         <w:rPr>
           <w:rFonts w:hint="eastAsia"/>
         </w:rPr>
-        <w:lastRenderedPageBreak/>
         <w:t xml:space="preserve">4.5.5. </w:t>
       </w:r>
       <w:r>
@@ -3503,7 +3872,14 @@
         <w:rPr>
           <w:rFonts w:hint="eastAsia"/>
         </w:rPr>
-        <w:t>置换算法。这样，每一帧都处于以下四种情况之一：</w:t>
+        <w:t>置换算法。这样，每一帧都处于以下</w:t>
+      </w:r>
+      <w:r>
+        <w:rPr>
+          <w:rFonts w:hint="eastAsia"/>
+        </w:rPr>
+        <w:lastRenderedPageBreak/>
+        <w:t>四种情况之一：</w:t>
       </w:r>
     </w:p>
     <w:p>
@@ -3941,14 +4317,7 @@
         <w:rPr>
           <w:rFonts w:hint="eastAsia"/>
         </w:rPr>
-        <w:t>过多，由于局部性原理，给特定的进程分配更多的主存空间对该进程的错</w:t>
-      </w:r>
-      <w:r>
-        <w:rPr>
-          <w:rFonts w:hint="eastAsia"/>
-        </w:rPr>
-        <w:lastRenderedPageBreak/>
-        <w:t>误率没有明显的影响。</w:t>
+        <w:t>过多，由于局部性原理，给特定的进程分配更多的主存空间对该进程的错误率没有明显的影响。</w:t>
       </w:r>
     </w:p>
     <w:p>
@@ -4078,7 +4447,14 @@
         <w:rPr>
           <w:rFonts w:hint="eastAsia"/>
         </w:rPr>
-        <w:t>发生缺页时，系统从空闲物理块队列中取出一个</w:t>
+        <w:t>发生缺页时，</w:t>
+      </w:r>
+      <w:r>
+        <w:rPr>
+          <w:rFonts w:hint="eastAsia"/>
+        </w:rPr>
+        <w:lastRenderedPageBreak/>
+        <w:t>系统从空闲物理块队列中取出一个</w:t>
       </w:r>
       <w:proofErr w:type="gramStart"/>
       <w:r>
@@ -4515,14 +4891,7 @@
         <w:rPr>
           <w:rFonts w:hint="eastAsia"/>
         </w:rPr>
-        <w:t>调入所需页面，以提髙调页速度。为此，</w:t>
-      </w:r>
-      <w:r>
-        <w:rPr>
-          <w:rFonts w:hint="eastAsia"/>
-        </w:rPr>
-        <w:lastRenderedPageBreak/>
-        <w:t>在进程运行前，需将与该进程有关的文件从文件区复制到对换区。</w:t>
+        <w:t>调入所需页面，以提髙调页速度。为此，在进程运行前，需将与该进程有关的文件从文件区复制到对换区。</w:t>
       </w:r>
     </w:p>
     <w:p>
@@ -4652,6 +5021,7 @@
         <w:rPr>
           <w:rFonts w:hint="eastAsia"/>
         </w:rPr>
+        <w:lastRenderedPageBreak/>
         <w:t xml:space="preserve">4.7. </w:t>
       </w:r>
       <w:r>
@@ -4854,6 +5224,9 @@
     <w:p>
       <w:pPr>
         <w:ind w:firstLine="420"/>
+        <w:rPr>
+          <w:rFonts w:hint="eastAsia"/>
+        </w:rPr>
       </w:pPr>
       <w:r>
         <w:rPr>
@@ -4966,7 +5339,99 @@
         <w:rPr>
           <w:rFonts w:hint="eastAsia"/>
         </w:rPr>
-        <w:t>5.LeetCode</w:t>
+        <w:t xml:space="preserve">5. </w:t>
+      </w:r>
+      <w:r>
+        <w:rPr>
+          <w:rFonts w:hint="eastAsia"/>
+        </w:rPr>
+        <w:t>颠簸</w:t>
+      </w:r>
+    </w:p>
+    <w:p>
+      <w:r>
+        <w:rPr>
+          <w:rFonts w:hint="eastAsia"/>
+        </w:rPr>
+        <w:t xml:space="preserve">　　颠簸本质上是指频繁的页调度行为，具体来讲，进程发生缺页中断，这时，必须置换某一页。然而，其他所有的页都在使用，它置换一个页，但又立刻再次需要这个页。因此，会不断产生缺页中断，导致整个系统的效率急剧下降，这种现象称为颠簸（抖动）。</w:t>
+      </w:r>
+    </w:p>
+    <w:p>
+      <w:r>
+        <w:rPr>
+          <w:rFonts w:hint="eastAsia"/>
+        </w:rPr>
+        <w:t xml:space="preserve">　　内存颠簸的解决策略包括：</w:t>
+      </w:r>
+    </w:p>
+    <w:p>
+      <w:pPr>
+        <w:pStyle w:val="a3"/>
+        <w:numPr>
+          <w:ilvl w:val="0"/>
+          <w:numId w:val="19"/>
+        </w:numPr>
+        <w:ind w:firstLineChars="0"/>
+      </w:pPr>
+      <w:r>
+        <w:rPr>
+          <w:rFonts w:hint="eastAsia"/>
+        </w:rPr>
+        <w:t>如果是因为页面替换策略失误，可以修改替换算法来解决这个问题；</w:t>
+      </w:r>
+    </w:p>
+    <w:p>
+      <w:pPr>
+        <w:pStyle w:val="a3"/>
+        <w:numPr>
+          <w:ilvl w:val="0"/>
+          <w:numId w:val="19"/>
+        </w:numPr>
+        <w:ind w:firstLineChars="0"/>
+        <w:rPr>
+          <w:rFonts w:hint="eastAsia"/>
+        </w:rPr>
+      </w:pPr>
+      <w:r>
+        <w:rPr>
+          <w:rFonts w:hint="eastAsia"/>
+        </w:rPr>
+        <w:t>如果是因为运行的程序太多，造成程序无法同时将所有频繁访问的页面调入内存，则要降低多道程序的数量；</w:t>
+      </w:r>
+    </w:p>
+    <w:p>
+      <w:pPr>
+        <w:pStyle w:val="a3"/>
+        <w:numPr>
+          <w:ilvl w:val="0"/>
+          <w:numId w:val="19"/>
+        </w:numPr>
+        <w:ind w:firstLineChars="0"/>
+      </w:pPr>
+      <w:r>
+        <w:rPr>
+          <w:rFonts w:hint="eastAsia"/>
+        </w:rPr>
+        <w:t>否则，还剩下两个办法：终止该进程或增加物理内存容量。</w:t>
+      </w:r>
+      <w:bookmarkStart w:id="0" w:name="_GoBack"/>
+      <w:bookmarkEnd w:id="0"/>
+    </w:p>
+    <w:p>
+      <w:pPr>
+        <w:pStyle w:val="2"/>
+      </w:pPr>
+      <w:r>
+        <w:rPr>
+          <w:rFonts w:hint="eastAsia"/>
+        </w:rPr>
+        <w:t>6</w:t>
+      </w:r>
+      <w:r>
+        <w:rPr>
+          <w:rFonts w:hint="eastAsia"/>
+        </w:rPr>
+        <w:t>.LeetCode</w:t>
       </w:r>
       <w:r>
         <w:rPr>
@@ -4989,7 +5454,13 @@
         <w:rPr>
           <w:rFonts w:hint="eastAsia"/>
         </w:rPr>
-        <w:t>5.1. LRU</w:t>
+        <w:t>6</w:t>
+      </w:r>
+      <w:r>
+        <w:rPr>
+          <w:rFonts w:hint="eastAsia"/>
+        </w:rPr>
+        <w:t>.1. LRU</w:t>
       </w:r>
       <w:r>
         <w:rPr>
@@ -5060,7 +5531,13 @@
         <w:rPr>
           <w:rFonts w:hint="eastAsia"/>
         </w:rPr>
-        <w:t>5.2. LFU</w:t>
+        <w:t>6</w:t>
+      </w:r>
+      <w:r>
+        <w:rPr>
+          <w:rFonts w:hint="eastAsia"/>
+        </w:rPr>
+        <w:t>.2. LFU</w:t>
       </w:r>
       <w:r>
         <w:rPr>
@@ -5292,6 +5769,92 @@
     </w:lvl>
   </w:abstractNum>
   <w:abstractNum w:abstractNumId="2">
+    <w:nsid w:val="15E117CD"/>
+    <w:multiLevelType w:val="hybridMultilevel"/>
+    <w:tmpl w:val="92BCBF30"/>
+    <w:lvl w:ilvl="0" w:tplc="0409000F">
+      <w:start w:val="1"/>
+      <w:numFmt w:val="decimal"/>
+      <w:lvlText w:val="%1."/>
+      <w:lvlJc w:val="left"/>
+      <w:pPr>
+        <w:ind w:left="420" w:hanging="420"/>
+      </w:pPr>
+    </w:lvl>
+    <w:lvl w:ilvl="1" w:tplc="04090019" w:tentative="1">
+      <w:start w:val="1"/>
+      <w:numFmt w:val="lowerLetter"/>
+      <w:lvlText w:val="%2)"/>
+      <w:lvlJc w:val="left"/>
+      <w:pPr>
+        <w:ind w:left="840" w:hanging="420"/>
+      </w:pPr>
+    </w:lvl>
+    <w:lvl w:ilvl="2" w:tplc="0409001B" w:tentative="1">
+      <w:start w:val="1"/>
+      <w:numFmt w:val="lowerRoman"/>
+      <w:lvlText w:val="%3."/>
+      <w:lvlJc w:val="right"/>
+      <w:pPr>
+        <w:ind w:left="1260" w:hanging="420"/>
+      </w:pPr>
+    </w:lvl>
+    <w:lvl w:ilvl="3" w:tplc="0409000F" w:tentative="1">
+      <w:start w:val="1"/>
+      <w:numFmt w:val="decimal"/>
+      <w:lvlText w:val="%4."/>
+      <w:lvlJc w:val="left"/>
+      <w:pPr>
+        <w:ind w:left="1680" w:hanging="420"/>
+      </w:pPr>
+    </w:lvl>
+    <w:lvl w:ilvl="4" w:tplc="04090019" w:tentative="1">
+      <w:start w:val="1"/>
+      <w:numFmt w:val="lowerLetter"/>
+      <w:lvlText w:val="%5)"/>
+      <w:lvlJc w:val="left"/>
+      <w:pPr>
+        <w:ind w:left="2100" w:hanging="420"/>
+      </w:pPr>
+    </w:lvl>
+    <w:lvl w:ilvl="5" w:tplc="0409001B" w:tentative="1">
+      <w:start w:val="1"/>
+      <w:numFmt w:val="lowerRoman"/>
+      <w:lvlText w:val="%6."/>
+      <w:lvlJc w:val="right"/>
+      <w:pPr>
+        <w:ind w:left="2520" w:hanging="420"/>
+      </w:pPr>
+    </w:lvl>
+    <w:lvl w:ilvl="6" w:tplc="0409000F" w:tentative="1">
+      <w:start w:val="1"/>
+      <w:numFmt w:val="decimal"/>
+      <w:lvlText w:val="%7."/>
+      <w:lvlJc w:val="left"/>
+      <w:pPr>
+        <w:ind w:left="2940" w:hanging="420"/>
+      </w:pPr>
+    </w:lvl>
+    <w:lvl w:ilvl="7" w:tplc="04090019" w:tentative="1">
+      <w:start w:val="1"/>
+      <w:numFmt w:val="lowerLetter"/>
+      <w:lvlText w:val="%8)"/>
+      <w:lvlJc w:val="left"/>
+      <w:pPr>
+        <w:ind w:left="3360" w:hanging="420"/>
+      </w:pPr>
+    </w:lvl>
+    <w:lvl w:ilvl="8" w:tplc="0409001B" w:tentative="1">
+      <w:start w:val="1"/>
+      <w:numFmt w:val="lowerRoman"/>
+      <w:lvlText w:val="%9."/>
+      <w:lvlJc w:val="right"/>
+      <w:pPr>
+        <w:ind w:left="3780" w:hanging="420"/>
+      </w:pPr>
+    </w:lvl>
+  </w:abstractNum>
+  <w:abstractNum w:abstractNumId="3">
     <w:nsid w:val="18F3467C"/>
     <w:multiLevelType w:val="hybridMultilevel"/>
     <w:tmpl w:val="98684B44"/>
@@ -5377,7 +5940,7 @@
       </w:pPr>
     </w:lvl>
   </w:abstractNum>
-  <w:abstractNum w:abstractNumId="3">
+  <w:abstractNum w:abstractNumId="4">
     <w:nsid w:val="1A0B5E28"/>
     <w:multiLevelType w:val="hybridMultilevel"/>
     <w:tmpl w:val="EE862278"/>
@@ -5463,7 +6026,7 @@
       </w:pPr>
     </w:lvl>
   </w:abstractNum>
-  <w:abstractNum w:abstractNumId="4">
+  <w:abstractNum w:abstractNumId="5">
     <w:nsid w:val="1BEF55CD"/>
     <w:multiLevelType w:val="hybridMultilevel"/>
     <w:tmpl w:val="CA886D48"/>
@@ -5549,7 +6112,93 @@
       </w:pPr>
     </w:lvl>
   </w:abstractNum>
-  <w:abstractNum w:abstractNumId="5">
+  <w:abstractNum w:abstractNumId="6">
+    <w:nsid w:val="29BD7EA0"/>
+    <w:multiLevelType w:val="hybridMultilevel"/>
+    <w:tmpl w:val="26E46400"/>
+    <w:lvl w:ilvl="0" w:tplc="04090011">
+      <w:start w:val="1"/>
+      <w:numFmt w:val="decimal"/>
+      <w:lvlText w:val="%1)"/>
+      <w:lvlJc w:val="left"/>
+      <w:pPr>
+        <w:ind w:left="420" w:hanging="420"/>
+      </w:pPr>
+    </w:lvl>
+    <w:lvl w:ilvl="1" w:tplc="04090019" w:tentative="1">
+      <w:start w:val="1"/>
+      <w:numFmt w:val="lowerLetter"/>
+      <w:lvlText w:val="%2)"/>
+      <w:lvlJc w:val="left"/>
+      <w:pPr>
+        <w:ind w:left="840" w:hanging="420"/>
+      </w:pPr>
+    </w:lvl>
+    <w:lvl w:ilvl="2" w:tplc="0409001B" w:tentative="1">
+      <w:start w:val="1"/>
+      <w:numFmt w:val="lowerRoman"/>
+      <w:lvlText w:val="%3."/>
+      <w:lvlJc w:val="right"/>
+      <w:pPr>
+        <w:ind w:left="1260" w:hanging="420"/>
+      </w:pPr>
+    </w:lvl>
+    <w:lvl w:ilvl="3" w:tplc="0409000F" w:tentative="1">
+      <w:start w:val="1"/>
+      <w:numFmt w:val="decimal"/>
+      <w:lvlText w:val="%4."/>
+      <w:lvlJc w:val="left"/>
+      <w:pPr>
+        <w:ind w:left="1680" w:hanging="420"/>
+      </w:pPr>
+    </w:lvl>
+    <w:lvl w:ilvl="4" w:tplc="04090019" w:tentative="1">
+      <w:start w:val="1"/>
+      <w:numFmt w:val="lowerLetter"/>
+      <w:lvlText w:val="%5)"/>
+      <w:lvlJc w:val="left"/>
+      <w:pPr>
+        <w:ind w:left="2100" w:hanging="420"/>
+      </w:pPr>
+    </w:lvl>
+    <w:lvl w:ilvl="5" w:tplc="0409001B" w:tentative="1">
+      <w:start w:val="1"/>
+      <w:numFmt w:val="lowerRoman"/>
+      <w:lvlText w:val="%6."/>
+      <w:lvlJc w:val="right"/>
+      <w:pPr>
+        <w:ind w:left="2520" w:hanging="420"/>
+      </w:pPr>
+    </w:lvl>
+    <w:lvl w:ilvl="6" w:tplc="0409000F" w:tentative="1">
+      <w:start w:val="1"/>
+      <w:numFmt w:val="decimal"/>
+      <w:lvlText w:val="%7."/>
+      <w:lvlJc w:val="left"/>
+      <w:pPr>
+        <w:ind w:left="2940" w:hanging="420"/>
+      </w:pPr>
+    </w:lvl>
+    <w:lvl w:ilvl="7" w:tplc="04090019" w:tentative="1">
+      <w:start w:val="1"/>
+      <w:numFmt w:val="lowerLetter"/>
+      <w:lvlText w:val="%8)"/>
+      <w:lvlJc w:val="left"/>
+      <w:pPr>
+        <w:ind w:left="3360" w:hanging="420"/>
+      </w:pPr>
+    </w:lvl>
+    <w:lvl w:ilvl="8" w:tplc="0409001B" w:tentative="1">
+      <w:start w:val="1"/>
+      <w:numFmt w:val="lowerRoman"/>
+      <w:lvlText w:val="%9."/>
+      <w:lvlJc w:val="right"/>
+      <w:pPr>
+        <w:ind w:left="3780" w:hanging="420"/>
+      </w:pPr>
+    </w:lvl>
+  </w:abstractNum>
+  <w:abstractNum w:abstractNumId="7">
     <w:nsid w:val="33643953"/>
     <w:multiLevelType w:val="hybridMultilevel"/>
     <w:tmpl w:val="A51A6C2E"/>
@@ -5635,7 +6284,93 @@
       </w:pPr>
     </w:lvl>
   </w:abstractNum>
-  <w:abstractNum w:abstractNumId="6">
+  <w:abstractNum w:abstractNumId="8">
+    <w:nsid w:val="37130F26"/>
+    <w:multiLevelType w:val="hybridMultilevel"/>
+    <w:tmpl w:val="8B363C02"/>
+    <w:lvl w:ilvl="0" w:tplc="04090011">
+      <w:start w:val="1"/>
+      <w:numFmt w:val="decimal"/>
+      <w:lvlText w:val="%1)"/>
+      <w:lvlJc w:val="left"/>
+      <w:pPr>
+        <w:ind w:left="420" w:hanging="420"/>
+      </w:pPr>
+    </w:lvl>
+    <w:lvl w:ilvl="1" w:tplc="04090019" w:tentative="1">
+      <w:start w:val="1"/>
+      <w:numFmt w:val="lowerLetter"/>
+      <w:lvlText w:val="%2)"/>
+      <w:lvlJc w:val="left"/>
+      <w:pPr>
+        <w:ind w:left="840" w:hanging="420"/>
+      </w:pPr>
+    </w:lvl>
+    <w:lvl w:ilvl="2" w:tplc="0409001B" w:tentative="1">
+      <w:start w:val="1"/>
+      <w:numFmt w:val="lowerRoman"/>
+      <w:lvlText w:val="%3."/>
+      <w:lvlJc w:val="right"/>
+      <w:pPr>
+        <w:ind w:left="1260" w:hanging="420"/>
+      </w:pPr>
+    </w:lvl>
+    <w:lvl w:ilvl="3" w:tplc="0409000F" w:tentative="1">
+      <w:start w:val="1"/>
+      <w:numFmt w:val="decimal"/>
+      <w:lvlText w:val="%4."/>
+      <w:lvlJc w:val="left"/>
+      <w:pPr>
+        <w:ind w:left="1680" w:hanging="420"/>
+      </w:pPr>
+    </w:lvl>
+    <w:lvl w:ilvl="4" w:tplc="04090019" w:tentative="1">
+      <w:start w:val="1"/>
+      <w:numFmt w:val="lowerLetter"/>
+      <w:lvlText w:val="%5)"/>
+      <w:lvlJc w:val="left"/>
+      <w:pPr>
+        <w:ind w:left="2100" w:hanging="420"/>
+      </w:pPr>
+    </w:lvl>
+    <w:lvl w:ilvl="5" w:tplc="0409001B" w:tentative="1">
+      <w:start w:val="1"/>
+      <w:numFmt w:val="lowerRoman"/>
+      <w:lvlText w:val="%6."/>
+      <w:lvlJc w:val="right"/>
+      <w:pPr>
+        <w:ind w:left="2520" w:hanging="420"/>
+      </w:pPr>
+    </w:lvl>
+    <w:lvl w:ilvl="6" w:tplc="0409000F" w:tentative="1">
+      <w:start w:val="1"/>
+      <w:numFmt w:val="decimal"/>
+      <w:lvlText w:val="%7."/>
+      <w:lvlJc w:val="left"/>
+      <w:pPr>
+        <w:ind w:left="2940" w:hanging="420"/>
+      </w:pPr>
+    </w:lvl>
+    <w:lvl w:ilvl="7" w:tplc="04090019" w:tentative="1">
+      <w:start w:val="1"/>
+      <w:numFmt w:val="lowerLetter"/>
+      <w:lvlText w:val="%8)"/>
+      <w:lvlJc w:val="left"/>
+      <w:pPr>
+        <w:ind w:left="3360" w:hanging="420"/>
+      </w:pPr>
+    </w:lvl>
+    <w:lvl w:ilvl="8" w:tplc="0409001B" w:tentative="1">
+      <w:start w:val="1"/>
+      <w:numFmt w:val="lowerRoman"/>
+      <w:lvlText w:val="%9."/>
+      <w:lvlJc w:val="right"/>
+      <w:pPr>
+        <w:ind w:left="3780" w:hanging="420"/>
+      </w:pPr>
+    </w:lvl>
+  </w:abstractNum>
+  <w:abstractNum w:abstractNumId="9">
     <w:nsid w:val="39C5730A"/>
     <w:multiLevelType w:val="multilevel"/>
     <w:tmpl w:val="45846476"/>
@@ -5784,7 +6519,7 @@
       </w:rPr>
     </w:lvl>
   </w:abstractNum>
-  <w:abstractNum w:abstractNumId="7">
+  <w:abstractNum w:abstractNumId="10">
     <w:nsid w:val="3D441757"/>
     <w:multiLevelType w:val="hybridMultilevel"/>
     <w:tmpl w:val="102EFF96"/>
@@ -5870,7 +6605,7 @@
       </w:pPr>
     </w:lvl>
   </w:abstractNum>
-  <w:abstractNum w:abstractNumId="8">
+  <w:abstractNum w:abstractNumId="11">
     <w:nsid w:val="41E64F50"/>
     <w:multiLevelType w:val="hybridMultilevel"/>
     <w:tmpl w:val="F21A7056"/>
@@ -5956,7 +6691,7 @@
       </w:pPr>
     </w:lvl>
   </w:abstractNum>
-  <w:abstractNum w:abstractNumId="9">
+  <w:abstractNum w:abstractNumId="12">
     <w:nsid w:val="49C969CC"/>
     <w:multiLevelType w:val="hybridMultilevel"/>
     <w:tmpl w:val="19B450CE"/>
@@ -6042,7 +6777,7 @@
       </w:pPr>
     </w:lvl>
   </w:abstractNum>
-  <w:abstractNum w:abstractNumId="10">
+  <w:abstractNum w:abstractNumId="13">
     <w:nsid w:val="570402B1"/>
     <w:multiLevelType w:val="hybridMultilevel"/>
     <w:tmpl w:val="BBF6831C"/>
@@ -6128,7 +6863,7 @@
       </w:pPr>
     </w:lvl>
   </w:abstractNum>
-  <w:abstractNum w:abstractNumId="11">
+  <w:abstractNum w:abstractNumId="14">
     <w:nsid w:val="5AE00B7E"/>
     <w:multiLevelType w:val="hybridMultilevel"/>
     <w:tmpl w:val="43604476"/>
@@ -6214,7 +6949,7 @@
       </w:pPr>
     </w:lvl>
   </w:abstractNum>
-  <w:abstractNum w:abstractNumId="12">
+  <w:abstractNum w:abstractNumId="15">
     <w:nsid w:val="6CAB3AB2"/>
     <w:multiLevelType w:val="hybridMultilevel"/>
     <w:tmpl w:val="E558F1FC"/>
@@ -6327,7 +7062,7 @@
       </w:rPr>
     </w:lvl>
   </w:abstractNum>
-  <w:abstractNum w:abstractNumId="13">
+  <w:abstractNum w:abstractNumId="16">
     <w:nsid w:val="7321790A"/>
     <w:multiLevelType w:val="hybridMultilevel"/>
     <w:tmpl w:val="987EC3C4"/>
@@ -6440,7 +7175,7 @@
       </w:rPr>
     </w:lvl>
   </w:abstractNum>
-  <w:abstractNum w:abstractNumId="14">
+  <w:abstractNum w:abstractNumId="17">
     <w:nsid w:val="74D97CCE"/>
     <w:multiLevelType w:val="hybridMultilevel"/>
     <w:tmpl w:val="94003AEA"/>
@@ -6526,7 +7261,7 @@
       </w:pPr>
     </w:lvl>
   </w:abstractNum>
-  <w:abstractNum w:abstractNumId="15">
+  <w:abstractNum w:abstractNumId="18">
     <w:nsid w:val="75382CE9"/>
     <w:multiLevelType w:val="hybridMultilevel"/>
     <w:tmpl w:val="548CEC28"/>
@@ -6613,37 +7348,37 @@
     </w:lvl>
   </w:abstractNum>
   <w:num w:numId="1">
-    <w:abstractNumId w:val="5"/>
+    <w:abstractNumId w:val="7"/>
   </w:num>
   <w:num w:numId="2">
-    <w:abstractNumId w:val="8"/>
+    <w:abstractNumId w:val="11"/>
   </w:num>
   <w:num w:numId="3">
-    <w:abstractNumId w:val="12"/>
+    <w:abstractNumId w:val="15"/>
   </w:num>
   <w:num w:numId="4">
-    <w:abstractNumId w:val="6"/>
+    <w:abstractNumId w:val="9"/>
   </w:num>
   <w:num w:numId="5">
-    <w:abstractNumId w:val="7"/>
+    <w:abstractNumId w:val="10"/>
   </w:num>
   <w:num w:numId="6">
-    <w:abstractNumId w:val="15"/>
+    <w:abstractNumId w:val="18"/>
   </w:num>
   <w:num w:numId="7">
+    <w:abstractNumId w:val="4"/>
+  </w:num>
+  <w:num w:numId="8">
+    <w:abstractNumId w:val="16"/>
+  </w:num>
+  <w:num w:numId="9">
+    <w:abstractNumId w:val="14"/>
+  </w:num>
+  <w:num w:numId="10">
     <w:abstractNumId w:val="3"/>
   </w:num>
-  <w:num w:numId="8">
-    <w:abstractNumId w:val="13"/>
-  </w:num>
-  <w:num w:numId="9">
-    <w:abstractNumId w:val="11"/>
-  </w:num>
-  <w:num w:numId="10">
-    <w:abstractNumId w:val="2"/>
-  </w:num>
   <w:num w:numId="11">
-    <w:abstractNumId w:val="4"/>
+    <w:abstractNumId w:val="5"/>
   </w:num>
   <w:num w:numId="12">
     <w:abstractNumId w:val="1"/>
@@ -6652,13 +7387,22 @@
     <w:abstractNumId w:val="0"/>
   </w:num>
   <w:num w:numId="14">
-    <w:abstractNumId w:val="10"/>
+    <w:abstractNumId w:val="13"/>
   </w:num>
   <w:num w:numId="15">
-    <w:abstractNumId w:val="14"/>
+    <w:abstractNumId w:val="17"/>
   </w:num>
   <w:num w:numId="16">
-    <w:abstractNumId w:val="9"/>
+    <w:abstractNumId w:val="12"/>
+  </w:num>
+  <w:num w:numId="17">
+    <w:abstractNumId w:val="2"/>
+  </w:num>
+  <w:num w:numId="18">
+    <w:abstractNumId w:val="6"/>
+  </w:num>
+  <w:num w:numId="19">
+    <w:abstractNumId w:val="8"/>
   </w:num>
   <w:numIdMacAtCleanup w:val="11"/>
 </w:numbering>
@@ -8350,7 +9094,7 @@
 </file>
 
 <file path=customXml/itemProps1.xml><?xml version="1.0" encoding="utf-8"?>
-<ds:datastoreItem xmlns:ds="http://schemas.openxmlformats.org/officeDocument/2006/customXml" ds:itemID="{49A42BD6-C43F-401C-B26F-CD5DB1D25053}">
+<ds:datastoreItem xmlns:ds="http://schemas.openxmlformats.org/officeDocument/2006/customXml" ds:itemID="{1AAD6E0D-C0DD-4789-99D9-30066B6E4DEA}">
   <ds:schemaRefs>
     <ds:schemaRef ds:uri="http://schemas.openxmlformats.org/officeDocument/2006/bibliography"/>
   </ds:schemaRefs>

</xml_diff>